<commit_message>
Submitting Assignment 2 Part 2
</commit_message>
<xml_diff>
--- a/GDD/External Game Document Template (GDD).docx
+++ b/GDD/External Game Document Template (GDD).docx
@@ -531,7 +531,7 @@
                     <v:stroke joinstyle="miter"/>
                     <v:path gradientshapeok="t" o:connecttype="rect"/>
                   </v:shapetype>
-                  <v:shape id="Text Box 4" o:spid="_x0000_s1026" type="#_x0000_t202" style="position:absolute;margin-left:140.4pt;margin-top:-465.7pt;width:185.3pt;height:80.25pt;z-index:251660288;visibility:visible;mso-wrap-style:square;mso-width-percent:400;mso-height-percent:0;mso-wrap-distance-left:9pt;mso-wrap-distance-top:0;mso-wrap-distance-right:9pt;mso-wrap-distance-bottom:0;mso-position-horizontal:absolute;mso-position-horizontal-relative:text;mso-position-vertical:absolute;mso-position-vertical-relative:text;mso-width-percent:400;mso-height-percent:0;mso-width-relative:margin;mso-height-relative:margin;v-text-anchor:top" o:gfxdata="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">
+                  <v:shape id="Text Box 4" o:spid="_x0000_s1026" type="#_x0000_t202" style="position:absolute;margin-left:140.4pt;margin-top:-465.7pt;width:185.3pt;height:80.25pt;z-index:251660288;visibility:visible;mso-wrap-style:square;mso-width-percent:400;mso-height-percent:0;mso-wrap-distance-left:9pt;mso-wrap-distance-top:0;mso-wrap-distance-right:9pt;mso-wrap-distance-bottom:0;mso-position-horizontal:absolute;mso-position-horizontal-relative:text;mso-position-vertical:absolute;mso-position-vertical-relative:text;mso-width-percent:400;mso-height-percent:0;mso-width-relative:margin;mso-height-relative:margin;v-text-anchor:top" o:gfxdata="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">
                     <v:textbox>
                       <w:txbxContent>
                         <w:p>
@@ -3544,6 +3544,71 @@
     <w:p>
       <w:pPr>
         <w:rPr>
+          <w:b/>
+          <w:bCs/>
+          <w:sz w:val="24"/>
+          <w:szCs w:val="24"/>
+        </w:rPr>
+      </w:pPr>
+      <w:r>
+        <w:rPr>
+          <w:b/>
+          <w:bCs/>
+          <w:sz w:val="24"/>
+          <w:szCs w:val="24"/>
+        </w:rPr>
+        <w:t>Version#</w:t>
+      </w:r>
+      <w:r>
+        <w:rPr>
+          <w:b/>
+          <w:bCs/>
+          <w:sz w:val="24"/>
+          <w:szCs w:val="24"/>
+        </w:rPr>
+        <w:t>11(12/12/2021</w:t>
+      </w:r>
+      <w:r>
+        <w:rPr>
+          <w:b/>
+          <w:bCs/>
+          <w:sz w:val="24"/>
+          <w:szCs w:val="24"/>
+        </w:rPr>
+        <w:t xml:space="preserve">) – </w:t>
+      </w:r>
+      <w:r>
+        <w:rPr>
+          <w:sz w:val="24"/>
+          <w:szCs w:val="24"/>
+        </w:rPr>
+        <w:t xml:space="preserve">Added </w:t>
+      </w:r>
+      <w:r>
+        <w:rPr>
+          <w:sz w:val="24"/>
+          <w:szCs w:val="24"/>
+        </w:rPr>
+        <w:t>Sound</w:t>
+      </w:r>
+      <w:r>
+        <w:rPr>
+          <w:sz w:val="24"/>
+          <w:szCs w:val="24"/>
+        </w:rPr>
+        <w:t xml:space="preserve"> </w:t>
+      </w:r>
+      <w:r>
+        <w:rPr>
+          <w:sz w:val="24"/>
+          <w:szCs w:val="24"/>
+        </w:rPr>
+        <w:t>into the level</w:t>
+      </w:r>
+    </w:p>
+    <w:p>
+      <w:pPr>
+        <w:rPr>
           <w:sz w:val="24"/>
           <w:szCs w:val="24"/>
         </w:rPr>
@@ -3923,10 +3988,10 @@
         </w:rPr>
         <w:lastRenderedPageBreak/>
         <w:drawing>
-          <wp:inline distT="0" distB="0" distL="0" distR="0" wp14:anchorId="13A85017" wp14:editId="1A5B4220">
-            <wp:extent cx="5943600" cy="2830195"/>
-            <wp:effectExtent l="0" t="0" r="0" b="8255"/>
-            <wp:docPr id="6" name="Picture 6" descr="Graphical user interface&#10;&#10;Description automatically generated"/>
+          <wp:inline distT="0" distB="0" distL="0" distR="0" wp14:anchorId="36A7EEEE" wp14:editId="074F40FF">
+            <wp:extent cx="5943600" cy="2567940"/>
+            <wp:effectExtent l="0" t="0" r="0" b="3810"/>
+            <wp:docPr id="2" name="Picture 2" descr="Graphical user interface, text, application&#10;&#10;Description automatically generated"/>
             <wp:cNvGraphicFramePr>
               <a:graphicFrameLocks xmlns:a="http://schemas.openxmlformats.org/drawingml/2006/main" noChangeAspect="1"/>
             </wp:cNvGraphicFramePr>
@@ -3934,11 +3999,11 @@
               <a:graphicData uri="http://schemas.openxmlformats.org/drawingml/2006/picture">
                 <pic:pic xmlns:pic="http://schemas.openxmlformats.org/drawingml/2006/picture">
                   <pic:nvPicPr>
-                    <pic:cNvPr id="6" name="Picture 6" descr="Graphical user interface&#10;&#10;Description automatically generated"/>
+                    <pic:cNvPr id="2" name="Picture 2" descr="Graphical user interface, text, application&#10;&#10;Description automatically generated"/>
                     <pic:cNvPicPr/>
                   </pic:nvPicPr>
                   <pic:blipFill>
-                    <a:blip r:embed="rId13" cstate="print">
+                    <a:blip r:embed="rId13">
                       <a:extLst>
                         <a:ext uri="{28A0092B-C50C-407E-A947-70E740481C1C}">
                           <a14:useLocalDpi xmlns:a14="http://schemas.microsoft.com/office/drawing/2010/main" val="0"/>
@@ -3952,7 +4017,7 @@
                   <pic:spPr>
                     <a:xfrm>
                       <a:off x="0" y="0"/>
-                      <a:ext cx="5943600" cy="2830195"/>
+                      <a:ext cx="5943600" cy="2567940"/>
                     </a:xfrm>
                     <a:prstGeom prst="rect">
                       <a:avLst/>
@@ -5443,7 +5508,7 @@
           <w:alias w:val="Date"/>
           <w:id w:val="77677290"/>
           <w:dataBinding w:prefixMappings="xmlns:ns0='http://schemas.microsoft.com/office/2006/coverPageProps'" w:xpath="/ns0:CoverPageProperties[1]/ns0:PublishDate[1]" w:storeItemID="{55AF091B-3C7A-41E3-B477-F2FDAA23CFDA}"/>
-          <w:date w:fullDate="2021-11-20T00:00:00Z">
+          <w:date w:fullDate="2021-12-12T00:00:00Z">
             <w:dateFormat w:val="MMMM d, yyyy"/>
             <w:lid w:val="en-US"/>
             <w:storeMappedDataAs w:val="dateTime"/>
@@ -5473,7 +5538,7 @@
                   <w:color w:val="FFFFFF" w:themeColor="background1"/>
                   <w:lang w:val="en-US"/>
                 </w:rPr>
-                <w:t>November 20, 2021</w:t>
+                <w:t>December 12, 2021</w:t>
               </w:r>
             </w:p>
           </w:tc>
@@ -5515,7 +5580,7 @@
           <w:alias w:val="Date"/>
           <w:id w:val="77625188"/>
           <w:dataBinding w:prefixMappings="xmlns:ns0='http://schemas.microsoft.com/office/2006/coverPageProps'" w:xpath="/ns0:CoverPageProperties[1]/ns0:PublishDate[1]" w:storeItemID="{55AF091B-3C7A-41E3-B477-F2FDAA23CFDA}"/>
-          <w:date w:fullDate="2021-11-20T00:00:00Z">
+          <w:date w:fullDate="2021-12-12T00:00:00Z">
             <w:dateFormat w:val="MMMM d, yyyy"/>
             <w:lid w:val="en-US"/>
             <w:storeMappedDataAs w:val="dateTime"/>
@@ -5548,28 +5613,7 @@
                   <w:color w:val="FFFFFF" w:themeColor="background1"/>
                   <w:lang w:val="en-US"/>
                 </w:rPr>
-                <w:t>November</w:t>
-              </w:r>
-              <w:r>
-                <w:rPr>
-                  <w:color w:val="FFFFFF" w:themeColor="background1"/>
-                  <w:lang w:val="en-US"/>
-                </w:rPr>
-                <w:t xml:space="preserve"> </w:t>
-              </w:r>
-              <w:r>
-                <w:rPr>
-                  <w:color w:val="FFFFFF" w:themeColor="background1"/>
-                  <w:lang w:val="en-US"/>
-                </w:rPr>
-                <w:t>20</w:t>
-              </w:r>
-              <w:r>
-                <w:rPr>
-                  <w:color w:val="FFFFFF" w:themeColor="background1"/>
-                  <w:lang w:val="en-US"/>
-                </w:rPr>
-                <w:t>, 2021</w:t>
+                <w:t>December 12, 2021</w:t>
               </w:r>
             </w:p>
           </w:tc>
@@ -6615,7 +6659,7 @@
 
 <file path=customXml/item1.xml><?xml version="1.0" encoding="utf-8"?>
 <CoverPageProperties xmlns="http://schemas.microsoft.com/office/2006/coverPageProps">
-  <PublishDate>2021-11-20T00:00:00</PublishDate>
+  <PublishDate>2021-12-12T00:00:00</PublishDate>
   <Abstract/>
   <CompanyAddress/>
   <CompanyPhone/>
@@ -6625,24 +6669,24 @@
 </file>
 
 <file path=customXml/item2.xml><?xml version="1.0" encoding="utf-8"?>
-<p:properties xmlns:p="http://schemas.microsoft.com/office/2006/metadata/properties" xmlns:xsi="http://www.w3.org/2001/XMLSchema-instance" xmlns:pc="http://schemas.microsoft.com/office/infopath/2007/PartnerControls"/>
-</file>
-
-<file path=customXml/item3.xml><?xml version="1.0" encoding="utf-8"?>
-<ct:contentTypeSchema xmlns:ct="http://schemas.microsoft.com/office/2006/metadata/contentType" xmlns:ma="http://schemas.microsoft.com/office/2006/metadata/properties/metaAttributes" ct:_="" ma:_="" ma:contentTypeName="TemplateFile" ma:contentTypeID="0x0101006EDDDB5EE6D98C44930B742096920B300400F5B6D36B3EF94B4E9A635CDF2A18F5B8" ma:contentTypeVersion="33" ma:contentTypeDescription="Create a new document." ma:contentTypeScope="" ma:versionID="37d3ec2b48d53e45b233ad8f52fe1b11"/>
-</file>
-
-<file path=customXml/item4.xml><?xml version="1.0" encoding="utf-8"?>
-<b:Sources xmlns:b="http://schemas.openxmlformats.org/officeDocument/2006/bibliography" xmlns="http://schemas.openxmlformats.org/officeDocument/2006/bibliography" SelectedStyle="\APA.XSL" StyleName="APA"/>
-</file>
-
-<file path=customXml/item5.xml><?xml version="1.0" encoding="utf-8"?>
 <?mso-contentType ?>
 <FormTemplates xmlns="http://schemas.microsoft.com/sharepoint/v3/contenttype/forms">
   <Display>DocumentLibraryForm</Display>
   <Edit>AssetEditForm</Edit>
   <New>DocumentLibraryForm</New>
 </FormTemplates>
+</file>
+
+<file path=customXml/item3.xml><?xml version="1.0" encoding="utf-8"?>
+<b:Sources xmlns:b="http://schemas.openxmlformats.org/officeDocument/2006/bibliography" xmlns="http://schemas.openxmlformats.org/officeDocument/2006/bibliography" SelectedStyle="\APA.XSL" StyleName="APA"/>
+</file>
+
+<file path=customXml/item4.xml><?xml version="1.0" encoding="utf-8"?>
+<ct:contentTypeSchema xmlns:ct="http://schemas.microsoft.com/office/2006/metadata/contentType" xmlns:ma="http://schemas.microsoft.com/office/2006/metadata/properties/metaAttributes" ct:_="" ma:_="" ma:contentTypeName="TemplateFile" ma:contentTypeID="0x0101006EDDDB5EE6D98C44930B742096920B300400F5B6D36B3EF94B4E9A635CDF2A18F5B8" ma:contentTypeVersion="33" ma:contentTypeDescription="Create a new document." ma:contentTypeScope="" ma:versionID="37d3ec2b48d53e45b233ad8f52fe1b11"/>
+</file>
+
+<file path=customXml/item5.xml><?xml version="1.0" encoding="utf-8"?>
+<p:properties xmlns:p="http://schemas.microsoft.com/office/2006/metadata/properties" xmlns:xsi="http://www.w3.org/2001/XMLSchema-instance" xmlns:pc="http://schemas.microsoft.com/office/infopath/2007/PartnerControls"/>
 </file>
 
 <file path=customXml/itemProps1.xml><?xml version="1.0" encoding="utf-8"?>
@@ -6654,15 +6698,22 @@
 </file>
 
 <file path=customXml/itemProps2.xml><?xml version="1.0" encoding="utf-8"?>
-<ds:datastoreItem xmlns:ds="http://schemas.openxmlformats.org/officeDocument/2006/customXml" ds:itemID="{6BD01D80-C71E-4C35-9EC9-AB4B2A68E7C1}">
+<ds:datastoreItem xmlns:ds="http://schemas.openxmlformats.org/officeDocument/2006/customXml" ds:itemID="{DF8A6096-AC3C-41A5-9CB9-998E1823050B}">
   <ds:schemaRefs>
-    <ds:schemaRef ds:uri="http://schemas.microsoft.com/office/2006/metadata/properties"/>
-    <ds:schemaRef ds:uri="http://schemas.microsoft.com/office/infopath/2007/PartnerControls"/>
+    <ds:schemaRef ds:uri="http://schemas.microsoft.com/sharepoint/v3/contenttype/forms"/>
   </ds:schemaRefs>
 </ds:datastoreItem>
 </file>
 
 <file path=customXml/itemProps3.xml><?xml version="1.0" encoding="utf-8"?>
+<ds:datastoreItem xmlns:ds="http://schemas.openxmlformats.org/officeDocument/2006/customXml" ds:itemID="{08FF1E8F-6D6D-4061-9234-1809D01FE3F5}">
+  <ds:schemaRefs>
+    <ds:schemaRef ds:uri="http://schemas.openxmlformats.org/officeDocument/2006/bibliography"/>
+  </ds:schemaRefs>
+</ds:datastoreItem>
+</file>
+
+<file path=customXml/itemProps4.xml><?xml version="1.0" encoding="utf-8"?>
 <ds:datastoreItem xmlns:ds="http://schemas.openxmlformats.org/officeDocument/2006/customXml" ds:itemID="{F9F1F569-4C10-4968-8575-367736BE939A}">
   <ds:schemaRefs>
     <ds:schemaRef ds:uri="http://schemas.microsoft.com/office/2006/metadata/contentType"/>
@@ -6671,18 +6722,11 @@
 </ds:datastoreItem>
 </file>
 
-<file path=customXml/itemProps4.xml><?xml version="1.0" encoding="utf-8"?>
-<ds:datastoreItem xmlns:ds="http://schemas.openxmlformats.org/officeDocument/2006/customXml" ds:itemID="{08FF1E8F-6D6D-4061-9234-1809D01FE3F5}">
+<file path=customXml/itemProps5.xml><?xml version="1.0" encoding="utf-8"?>
+<ds:datastoreItem xmlns:ds="http://schemas.openxmlformats.org/officeDocument/2006/customXml" ds:itemID="{6BD01D80-C71E-4C35-9EC9-AB4B2A68E7C1}">
   <ds:schemaRefs>
-    <ds:schemaRef ds:uri="http://schemas.openxmlformats.org/officeDocument/2006/bibliography"/>
-  </ds:schemaRefs>
-</ds:datastoreItem>
-</file>
-
-<file path=customXml/itemProps5.xml><?xml version="1.0" encoding="utf-8"?>
-<ds:datastoreItem xmlns:ds="http://schemas.openxmlformats.org/officeDocument/2006/customXml" ds:itemID="{DF8A6096-AC3C-41A5-9CB9-998E1823050B}">
-  <ds:schemaRefs>
-    <ds:schemaRef ds:uri="http://schemas.microsoft.com/sharepoint/v3/contenttype/forms"/>
+    <ds:schemaRef ds:uri="http://schemas.microsoft.com/office/2006/metadata/properties"/>
+    <ds:schemaRef ds:uri="http://schemas.microsoft.com/office/infopath/2007/PartnerControls"/>
   </ds:schemaRefs>
 </ds:datastoreItem>
 </file>
</xml_diff>